<commit_message>
description for exercise sheet 3
</commit_message>
<xml_diff>
--- a/exercises/exercise_2.docx
+++ b/exercises/exercise_2.docx
@@ -210,11 +210,20 @@
           <w:szCs w:val="30"/>
           <w:lang w:val="en-GB"/>
         </w:rPr>
-        <w:t>Predict the demand of all product-location-date combinations in test.</w:t>
-      </w:r>
-      <w:r>
-        <w:rPr>
-          <w:rFonts w:cstheme="minorHAnsi"/>
+        <w:t xml:space="preserve">Predict the demand of all product-location-date combinations in </w:t>
+      </w:r>
+      <w:r>
+        <w:rPr>
+          <w:rFonts w:ascii="Courier" w:hAnsi="Courier" w:cstheme="minorHAnsi"/>
+          <w:sz w:val="30"/>
+          <w:szCs w:val="30"/>
+          <w:lang w:val="en-GB"/>
+        </w:rPr>
+        <w:t>test.</w:t>
+      </w:r>
+      <w:r>
+        <w:rPr>
+          <w:rFonts w:ascii="Courier" w:hAnsi="Courier" w:cstheme="minorHAnsi"/>
           <w:sz w:val="30"/>
           <w:szCs w:val="30"/>
           <w:lang w:val="en-GB"/>
@@ -257,16 +266,7 @@
           <w:szCs w:val="30"/>
           <w:lang w:val="en-GB"/>
         </w:rPr>
-        <w:t>Y</w:t>
-      </w:r>
-      <w:r>
-        <w:rPr>
-          <w:rFonts w:cstheme="minorHAnsi"/>
-          <w:sz w:val="30"/>
-          <w:szCs w:val="30"/>
-          <w:lang w:val="en-GB"/>
-        </w:rPr>
-        <w:t xml:space="preserve">ou can choose one of the two setups </w:t>
+        <w:t xml:space="preserve">You can choose one of the two setups </w:t>
       </w:r>
       <w:r>
         <w:rPr>
@@ -448,7 +448,25 @@
           <w:szCs w:val="30"/>
           <w:lang w:val="en-GB"/>
         </w:rPr>
-        <w:t xml:space="preserve">Predict the demand of all product-location-date combinations in test.csv using a Gradient Boosting method, e.g., from </w:t>
+        <w:t xml:space="preserve">Predict the demand of all product-location-date combinations in </w:t>
+      </w:r>
+      <w:r>
+        <w:rPr>
+          <w:rFonts w:ascii="Courier" w:hAnsi="Courier" w:cstheme="minorHAnsi"/>
+          <w:sz w:val="30"/>
+          <w:szCs w:val="30"/>
+          <w:lang w:val="en-GB"/>
+        </w:rPr>
+        <w:t>test.csv</w:t>
+      </w:r>
+      <w:r>
+        <w:rPr>
+          <w:rFonts w:cstheme="minorHAnsi"/>
+          <w:sz w:val="30"/>
+          <w:szCs w:val="30"/>
+          <w:lang w:val="en-GB"/>
+        </w:rPr>
+        <w:t xml:space="preserve"> using a Gradient Boosting method, e.g., from </w:t>
       </w:r>
       <w:r>
         <w:rPr>
@@ -676,7 +694,25 @@
           <w:szCs w:val="30"/>
           <w:lang w:val="en-GB"/>
         </w:rPr>
-        <w:t>). Repeat the evaluations with this model.</w:t>
+        <w:t>)</w:t>
+      </w:r>
+      <w:r>
+        <w:rPr>
+          <w:rFonts w:cstheme="minorHAnsi"/>
+          <w:sz w:val="30"/>
+          <w:szCs w:val="30"/>
+          <w:lang w:val="en-GB"/>
+        </w:rPr>
+        <w:t xml:space="preserve"> instead</w:t>
+      </w:r>
+      <w:r>
+        <w:rPr>
+          <w:rFonts w:cstheme="minorHAnsi"/>
+          <w:sz w:val="30"/>
+          <w:szCs w:val="30"/>
+          <w:lang w:val="en-GB"/>
+        </w:rPr>
+        <w:t>.</w:t>
       </w:r>
     </w:p>
     <w:p>

</xml_diff>